<commit_message>
update write-up with links
added links
</commit_message>
<xml_diff>
--- a/Deliverable-4.docx
+++ b/Deliverable-4.docx
@@ -200,26 +200,8 @@
           <w:sz w:val="24"/>
           <w:szCs w:val="24"/>
         </w:rPr>
-        <w:t>https://github.co</w:t>
-      </w:r>
-      <w:r>
-        <w:rPr>
-          <w:rFonts w:ascii="Helvetica Neue" w:hAnsi="Helvetica Neue"/>
-          <w:sz w:val="24"/>
-          <w:szCs w:val="24"/>
-        </w:rPr>
-        <w:t>m/CCondeluci/CS1632-Deliverable4</w:t>
-      </w:r>
-    </w:p>
-    <w:p>
-      <w:pPr>
-        <w:jc w:val="center"/>
-        <w:rPr>
-          <w:rFonts w:ascii="Helvetica Neue" w:hAnsi="Helvetica Neue"/>
-          <w:sz w:val="24"/>
-          <w:szCs w:val="24"/>
-        </w:rPr>
-      </w:pPr>
+        <w:t>https://github.com/CCondeluci/CS1632-Deliverable4</w:t>
+      </w:r>
     </w:p>
     <w:p>
       <w:pPr>
@@ -429,17 +411,7 @@
           <w:szCs w:val="24"/>
         </w:rPr>
         <w:tab/>
-        <w:t>Even though the tests and properties the</w:t>
-      </w:r>
-      <w:bookmarkStart w:id="0" w:name="_GoBack"/>
-      <w:bookmarkEnd w:id="0"/>
-      <w:r>
-        <w:rPr>
-          <w:rFonts w:ascii="Helvetica Neue" w:hAnsi="Helvetica Neue"/>
-          <w:sz w:val="24"/>
-          <w:szCs w:val="24"/>
-        </w:rPr>
-        <w:t xml:space="preserve">mselves were not overtly complex, testing the </w:t>
+        <w:t xml:space="preserve">Even though the tests and properties themselves were not overtly complex, testing the </w:t>
       </w:r>
       <w:proofErr w:type="spellStart"/>
       <w:proofErr w:type="gramStart"/>
@@ -562,10 +534,12 @@
     </w:p>
     <w:p>
       <w:pPr>
-        <w:rPr>
-          <w:rFonts w:ascii="Helvetica Neue" w:hAnsi="Helvetica Neue"/>
-          <w:sz w:val="24"/>
-          <w:szCs w:val="24"/>
+        <w:spacing w:line="360" w:lineRule="auto"/>
+        <w:rPr>
+          <w:rFonts w:ascii="Helvetica Neue" w:hAnsi="Helvetica Neue"/>
+          <w:sz w:val="24"/>
+          <w:szCs w:val="24"/>
+          <w:u w:val="single"/>
         </w:rPr>
       </w:pPr>
       <w:hyperlink r:id="rId8" w:history="1">
@@ -576,7 +550,7 @@
             <w:sz w:val="24"/>
             <w:szCs w:val="24"/>
           </w:rPr>
-          <w:t>https://github.com/CCondeluci/CS1632-Deliverable3</w:t>
+          <w:t>https://github.com/CCondeluci/CS1632-Deliverable4</w:t>
         </w:r>
       </w:hyperlink>
     </w:p>
@@ -591,6 +565,8 @@
           <w:u w:val="single"/>
         </w:rPr>
       </w:pPr>
+      <w:bookmarkStart w:id="0" w:name="_GoBack"/>
+      <w:bookmarkEnd w:id="0"/>
     </w:p>
     <w:p>
       <w:pPr>
@@ -819,7 +795,7 @@
         <w:rStyle w:val="PageNumber"/>
         <w:noProof/>
       </w:rPr>
-      <w:t>2</w:t>
+      <w:t>1</w:t>
     </w:r>
     <w:r>
       <w:rPr>

</xml_diff>